<commit_message>
Revert "Merge remote-tracking branch 'origin/feature-Ingmar' into feature/Dylan"
This reverts commit b70f69e0879b8fe86cd0600b901002562061a553, reversing
changes made to 8f429c471099689e900831794802584773b7b8a8.
</commit_message>
<xml_diff>
--- a/Documents/week_1/User_Stories.docx
+++ b/Documents/week_1/User_Stories.docx
@@ -145,11 +145,11 @@
                     </pic:cNvPicPr>
                   </pic:nvPicPr>
                   <pic:blipFill>
-                    <a:blip r:embed="rId5">
+                    <a:blip r:embed="rId7">
                       <a:extLst>
                         <a:ext uri="{BEBA8EAE-BF5A-486C-A8C5-ECC9F3942E4B}">
                           <a14:imgProps xmlns:a14="http://schemas.microsoft.com/office/drawing/2010/main">
-                            <a14:imgLayer r:embed="rId6">
+                            <a14:imgLayer r:embed="rId8">
                               <a14:imgEffect>
                                 <a14:artisticTexturizer/>
                               </a14:imgEffect>
@@ -391,7 +391,7 @@
       <w:sdtContent>
         <w:p>
           <w:pPr>
-            <w:pStyle w:val="Kopvaninhoudsopgave"/>
+            <w:pStyle w:val="TOCHeading"/>
           </w:pPr>
           <w:r>
             <w:t>Inhoud</w:t>
@@ -399,7 +399,7 @@
         </w:p>
         <w:p>
           <w:pPr>
-            <w:pStyle w:val="Inhopg1"/>
+            <w:pStyle w:val="TOC1"/>
             <w:tabs>
               <w:tab w:val="right" w:leader="dot" w:pos="9062"/>
             </w:tabs>
@@ -506,19 +506,14 @@
     </w:p>
     <w:p>
       <w:pPr>
-        <w:pStyle w:val="Kop1"/>
+        <w:pStyle w:val="Heading1"/>
       </w:pPr>
       <w:bookmarkStart w:id="0" w:name="_Toc182468381"/>
       <w:r>
         <w:lastRenderedPageBreak/>
-        <w:t xml:space="preserve">User </w:t>
-      </w:r>
-      <w:proofErr w:type="spellStart"/>
-      <w:r>
-        <w:t>stories</w:t>
+        <w:t>User stories</w:t>
       </w:r>
       <w:bookmarkEnd w:id="0"/>
-      <w:proofErr w:type="spellEnd"/>
     </w:p>
     <w:p>
       <w:pPr>
@@ -534,61 +529,7 @@
           <w:i/>
           <w:iCs/>
         </w:rPr>
-        <w:t xml:space="preserve">Vertaal alle eisen en wensen van de klant naar user </w:t>
-      </w:r>
-      <w:proofErr w:type="spellStart"/>
-      <w:r>
-        <w:rPr>
-          <w:rFonts w:cstheme="minorHAnsi"/>
-          <w:i/>
-          <w:iCs/>
-        </w:rPr>
-        <w:t>stories</w:t>
-      </w:r>
-      <w:proofErr w:type="spellEnd"/>
-      <w:r>
-        <w:rPr>
-          <w:rFonts w:cstheme="minorHAnsi"/>
-          <w:i/>
-          <w:iCs/>
-        </w:rPr>
-        <w:t xml:space="preserve">. Zorg ervoor dat je alle user </w:t>
-      </w:r>
-      <w:proofErr w:type="spellStart"/>
-      <w:r>
-        <w:rPr>
-          <w:rFonts w:cstheme="minorHAnsi"/>
-          <w:i/>
-          <w:iCs/>
-        </w:rPr>
-        <w:t>stories</w:t>
-      </w:r>
-      <w:proofErr w:type="spellEnd"/>
-      <w:r>
-        <w:rPr>
-          <w:rFonts w:cstheme="minorHAnsi"/>
-          <w:i/>
-          <w:iCs/>
-        </w:rPr>
-        <w:t xml:space="preserve"> een prioriteit geeft en een aantal storypoints. Gebruik de onderstaande tabellen om de user </w:t>
-      </w:r>
-      <w:proofErr w:type="spellStart"/>
-      <w:r>
-        <w:rPr>
-          <w:rFonts w:cstheme="minorHAnsi"/>
-          <w:i/>
-          <w:iCs/>
-        </w:rPr>
-        <w:t>stories</w:t>
-      </w:r>
-      <w:proofErr w:type="spellEnd"/>
-      <w:r>
-        <w:rPr>
-          <w:rFonts w:cstheme="minorHAnsi"/>
-          <w:i/>
-          <w:iCs/>
-        </w:rPr>
-        <w:t xml:space="preserve"> in te vullen.</w:t>
+        <w:t>Vertaal alle eisen en wensen van de klant naar user stories. Zorg ervoor dat je alle user stories een prioriteit geeft en een aantal storypoints. Gebruik de onderstaande tabellen om de user stories in te vullen.</w:t>
       </w:r>
     </w:p>
     <w:tbl>
@@ -865,23 +806,7 @@
                 <w:rFonts w:ascii="Calibri" w:eastAsia="Times New Roman" w:hAnsi="Calibri" w:cs="Calibri"/>
                 <w:color w:val="000000"/>
               </w:rPr>
-              <w:t xml:space="preserve">dan niet de </w:t>
-            </w:r>
-            <w:proofErr w:type="spellStart"/>
-            <w:r>
-              <w:rPr>
-                <w:rFonts w:ascii="Calibri" w:eastAsia="Times New Roman" w:hAnsi="Calibri" w:cs="Calibri"/>
-                <w:color w:val="000000"/>
-              </w:rPr>
-              <w:t>heletijd</w:t>
-            </w:r>
-            <w:proofErr w:type="spellEnd"/>
-            <w:r>
-              <w:rPr>
-                <w:rFonts w:ascii="Calibri" w:eastAsia="Times New Roman" w:hAnsi="Calibri" w:cs="Calibri"/>
-                <w:color w:val="000000"/>
-              </w:rPr>
-              <w:t xml:space="preserve"> online hoef te zijn.</w:t>
+              <w:t>dan niet de heletijd online hoef te zijn.</w:t>
             </w:r>
           </w:p>
         </w:tc>
@@ -1087,7 +1012,7 @@
           </w:tcPr>
           <w:p>
             <w:pPr>
-              <w:pStyle w:val="Lijstalinea"/>
+              <w:pStyle w:val="ListParagraph"/>
               <w:numPr>
                 <w:ilvl w:val="0"/>
                 <w:numId w:val="1"/>
@@ -1110,28 +1035,12 @@
                 <w:rFonts w:ascii="Calibri" w:eastAsia="Times New Roman" w:hAnsi="Calibri" w:cs="Calibri"/>
                 <w:color w:val="000000"/>
               </w:rPr>
-              <w:t xml:space="preserve">ls de telefoon uitvalt dat hij dan ook </w:t>
-            </w:r>
-            <w:proofErr w:type="spellStart"/>
-            <w:r>
-              <w:rPr>
-                <w:rFonts w:ascii="Calibri" w:eastAsia="Times New Roman" w:hAnsi="Calibri" w:cs="Calibri"/>
-                <w:color w:val="000000"/>
-              </w:rPr>
-              <w:t>ofline</w:t>
-            </w:r>
-            <w:proofErr w:type="spellEnd"/>
-            <w:r>
-              <w:rPr>
-                <w:rFonts w:ascii="Calibri" w:eastAsia="Times New Roman" w:hAnsi="Calibri" w:cs="Calibri"/>
-                <w:color w:val="000000"/>
-              </w:rPr>
-              <w:t xml:space="preserve"> gaat</w:t>
-            </w:r>
-          </w:p>
-          <w:p>
-            <w:pPr>
-              <w:pStyle w:val="Lijstalinea"/>
+              <w:t>ls de telefoon uitvalt dat hij dan ook ofline gaat</w:t>
+            </w:r>
+          </w:p>
+          <w:p>
+            <w:pPr>
+              <w:pStyle w:val="ListParagraph"/>
               <w:numPr>
                 <w:ilvl w:val="0"/>
                 <w:numId w:val="1"/>
@@ -1408,56 +1317,15 @@
                 <w:rFonts w:ascii="Calibri" w:eastAsia="Times New Roman" w:hAnsi="Calibri" w:cs="Calibri"/>
                 <w:color w:val="000000"/>
               </w:rPr>
-              <w:t xml:space="preserve">Als eindgebruiker wil ik een </w:t>
-            </w:r>
-            <w:proofErr w:type="spellStart"/>
-            <w:r>
-              <w:rPr>
-                <w:rFonts w:ascii="Calibri" w:eastAsia="Times New Roman" w:hAnsi="Calibri" w:cs="Calibri"/>
-                <w:color w:val="000000"/>
-              </w:rPr>
-              <w:t>overzichterlijk</w:t>
-            </w:r>
-            <w:proofErr w:type="spellEnd"/>
-            <w:r>
-              <w:rPr>
-                <w:rFonts w:ascii="Calibri" w:eastAsia="Times New Roman" w:hAnsi="Calibri" w:cs="Calibri"/>
-                <w:color w:val="000000"/>
-              </w:rPr>
-              <w:t xml:space="preserve"> menu zodat ik </w:t>
-            </w:r>
-            <w:r>
-              <w:rPr>
-                <w:rFonts w:ascii="Calibri" w:eastAsia="Times New Roman" w:hAnsi="Calibri" w:cs="Calibri"/>
-                <w:color w:val="000000"/>
-              </w:rPr>
-              <w:t xml:space="preserve">dan niet veel hoef te zoeken voor </w:t>
-            </w:r>
-            <w:proofErr w:type="spellStart"/>
-            <w:r>
-              <w:rPr>
-                <w:rFonts w:ascii="Calibri" w:eastAsia="Times New Roman" w:hAnsi="Calibri" w:cs="Calibri"/>
-                <w:color w:val="000000"/>
-              </w:rPr>
-              <w:t>stats</w:t>
-            </w:r>
-            <w:proofErr w:type="spellEnd"/>
-            <w:r>
-              <w:rPr>
-                <w:rFonts w:ascii="Calibri" w:eastAsia="Times New Roman" w:hAnsi="Calibri" w:cs="Calibri"/>
-                <w:color w:val="000000"/>
-              </w:rPr>
-              <w:t xml:space="preserve"> of gameplay </w:t>
-            </w:r>
-            <w:proofErr w:type="spellStart"/>
-            <w:r>
-              <w:rPr>
-                <w:rFonts w:ascii="Calibri" w:eastAsia="Times New Roman" w:hAnsi="Calibri" w:cs="Calibri"/>
-                <w:color w:val="000000"/>
-              </w:rPr>
-              <w:t>mechanics</w:t>
-            </w:r>
-            <w:proofErr w:type="spellEnd"/>
+              <w:t xml:space="preserve">Als eindgebruiker wil ik een overzichterlijk menu zodat ik </w:t>
+            </w:r>
+            <w:r>
+              <w:rPr>
+                <w:rFonts w:ascii="Calibri" w:eastAsia="Times New Roman" w:hAnsi="Calibri" w:cs="Calibri"/>
+                <w:color w:val="000000"/>
+              </w:rPr>
+              <w:t>dan niet veel hoef te zoeken voor stats of gameplay mechanics</w:t>
+            </w:r>
           </w:p>
         </w:tc>
       </w:tr>
@@ -1662,7 +1530,7 @@
           </w:tcPr>
           <w:p>
             <w:pPr>
-              <w:pStyle w:val="Lijstalinea"/>
+              <w:pStyle w:val="ListParagraph"/>
               <w:numPr>
                 <w:ilvl w:val="0"/>
                 <w:numId w:val="1"/>
@@ -1685,55 +1553,7 @@
                 <w:rFonts w:ascii="Calibri" w:eastAsia="Times New Roman" w:hAnsi="Calibri" w:cs="Calibri"/>
                 <w:color w:val="000000"/>
               </w:rPr>
-              <w:t xml:space="preserve">ijdens </w:t>
-            </w:r>
-            <w:proofErr w:type="spellStart"/>
-            <w:r>
-              <w:rPr>
-                <w:rFonts w:ascii="Calibri" w:eastAsia="Times New Roman" w:hAnsi="Calibri" w:cs="Calibri"/>
-                <w:color w:val="000000"/>
-              </w:rPr>
-              <w:t>play</w:t>
-            </w:r>
-            <w:proofErr w:type="spellEnd"/>
-            <w:r>
-              <w:rPr>
-                <w:rFonts w:ascii="Calibri" w:eastAsia="Times New Roman" w:hAnsi="Calibri" w:cs="Calibri"/>
-                <w:color w:val="000000"/>
-              </w:rPr>
-              <w:t xml:space="preserve"> </w:t>
-            </w:r>
-            <w:proofErr w:type="spellStart"/>
-            <w:r>
-              <w:rPr>
-                <w:rFonts w:ascii="Calibri" w:eastAsia="Times New Roman" w:hAnsi="Calibri" w:cs="Calibri"/>
-                <w:color w:val="000000"/>
-              </w:rPr>
-              <w:t>testing</w:t>
-            </w:r>
-            <w:proofErr w:type="spellEnd"/>
-            <w:r>
-              <w:rPr>
-                <w:rFonts w:ascii="Calibri" w:eastAsia="Times New Roman" w:hAnsi="Calibri" w:cs="Calibri"/>
-                <w:color w:val="000000"/>
-              </w:rPr>
-              <w:t xml:space="preserve"> dat mensen het </w:t>
-            </w:r>
-            <w:proofErr w:type="spellStart"/>
-            <w:r>
-              <w:rPr>
-                <w:rFonts w:ascii="Calibri" w:eastAsia="Times New Roman" w:hAnsi="Calibri" w:cs="Calibri"/>
-                <w:color w:val="000000"/>
-              </w:rPr>
-              <w:t>volgbaar</w:t>
-            </w:r>
-            <w:proofErr w:type="spellEnd"/>
-            <w:r>
-              <w:rPr>
-                <w:rFonts w:ascii="Calibri" w:eastAsia="Times New Roman" w:hAnsi="Calibri" w:cs="Calibri"/>
-                <w:color w:val="000000"/>
-              </w:rPr>
-              <w:t xml:space="preserve"> vinden</w:t>
+              <w:t>ijdens play testing dat mensen het volgbaar vinden</w:t>
             </w:r>
           </w:p>
         </w:tc>
@@ -2015,23 +1835,7 @@
                 <w:rFonts w:ascii="Calibri" w:eastAsia="Times New Roman" w:hAnsi="Calibri" w:cs="Calibri"/>
                 <w:color w:val="000000"/>
               </w:rPr>
-              <w:t xml:space="preserve">odat ik meer </w:t>
-            </w:r>
-            <w:proofErr w:type="spellStart"/>
-            <w:r>
-              <w:rPr>
-                <w:rFonts w:ascii="Calibri" w:eastAsia="Times New Roman" w:hAnsi="Calibri" w:cs="Calibri"/>
-                <w:color w:val="000000"/>
-              </w:rPr>
-              <w:t>buds</w:t>
-            </w:r>
-            <w:proofErr w:type="spellEnd"/>
-            <w:r>
-              <w:rPr>
-                <w:rFonts w:ascii="Calibri" w:eastAsia="Times New Roman" w:hAnsi="Calibri" w:cs="Calibri"/>
-                <w:color w:val="000000"/>
-              </w:rPr>
-              <w:t xml:space="preserve"> krijg van elke plant (verdubbelen of x1.5)</w:t>
+              <w:t>odat ik meer buds krijg van elke plant (verdubbelen of x1.5)</w:t>
             </w:r>
           </w:p>
         </w:tc>
@@ -2238,7 +2042,7 @@
           </w:tcPr>
           <w:p>
             <w:pPr>
-              <w:pStyle w:val="Lijstalinea"/>
+              <w:pStyle w:val="ListParagraph"/>
               <w:numPr>
                 <w:ilvl w:val="0"/>
                 <w:numId w:val="1"/>
@@ -2259,7 +2063,7 @@
           </w:p>
           <w:p>
             <w:pPr>
-              <w:pStyle w:val="Lijstalinea"/>
+              <w:pStyle w:val="ListParagraph"/>
               <w:numPr>
                 <w:ilvl w:val="0"/>
                 <w:numId w:val="1"/>
@@ -2275,21 +2079,12 @@
                 <w:rFonts w:ascii="Calibri" w:eastAsia="Times New Roman" w:hAnsi="Calibri" w:cs="Calibri"/>
                 <w:color w:val="000000"/>
               </w:rPr>
-              <w:t xml:space="preserve">Kosten voor de upgrade worden duurder als de plant vaker is </w:t>
-            </w:r>
-            <w:proofErr w:type="spellStart"/>
-            <w:r>
-              <w:rPr>
-                <w:rFonts w:ascii="Calibri" w:eastAsia="Times New Roman" w:hAnsi="Calibri" w:cs="Calibri"/>
-                <w:color w:val="000000"/>
-              </w:rPr>
-              <w:t>geupgrade</w:t>
-            </w:r>
-            <w:proofErr w:type="spellEnd"/>
-          </w:p>
-          <w:p>
-            <w:pPr>
-              <w:pStyle w:val="Lijstalinea"/>
+              <w:t>Kosten voor de upgrade worden duurder als de plant vaker is geupgrade</w:t>
+            </w:r>
+          </w:p>
+          <w:p>
+            <w:pPr>
+              <w:pStyle w:val="ListParagraph"/>
               <w:numPr>
                 <w:ilvl w:val="0"/>
                 <w:numId w:val="1"/>
@@ -2793,7 +2588,7 @@
           </w:tcPr>
           <w:p>
             <w:pPr>
-              <w:pStyle w:val="Lijstalinea"/>
+              <w:pStyle w:val="ListParagraph"/>
               <w:numPr>
                 <w:ilvl w:val="0"/>
                 <w:numId w:val="1"/>
@@ -2814,7 +2609,7 @@
           </w:p>
           <w:p>
             <w:pPr>
-              <w:pStyle w:val="Lijstalinea"/>
+              <w:pStyle w:val="ListParagraph"/>
               <w:numPr>
                 <w:ilvl w:val="0"/>
                 <w:numId w:val="1"/>
@@ -2835,7 +2630,7 @@
           </w:p>
           <w:p>
             <w:pPr>
-              <w:pStyle w:val="Lijstalinea"/>
+              <w:pStyle w:val="ListParagraph"/>
               <w:numPr>
                 <w:ilvl w:val="0"/>
                 <w:numId w:val="1"/>
@@ -2856,7 +2651,7 @@
           </w:p>
           <w:p>
             <w:pPr>
-              <w:pStyle w:val="Lijstalinea"/>
+              <w:pStyle w:val="ListParagraph"/>
               <w:numPr>
                 <w:ilvl w:val="0"/>
                 <w:numId w:val="1"/>
@@ -3039,15 +2834,13 @@
                 <w:color w:val="000000"/>
               </w:rPr>
             </w:pPr>
-            <w:proofErr w:type="spellStart"/>
-            <w:r>
-              <w:rPr>
-                <w:rFonts w:ascii="Calibri" w:eastAsia="Times New Roman" w:hAnsi="Calibri" w:cs="Calibri"/>
-                <w:color w:val="000000"/>
-              </w:rPr>
-              <w:t>unlockables</w:t>
-            </w:r>
-            <w:proofErr w:type="spellEnd"/>
+            <w:r>
+              <w:rPr>
+                <w:rFonts w:ascii="Calibri" w:eastAsia="Times New Roman" w:hAnsi="Calibri" w:cs="Calibri"/>
+                <w:color w:val="000000"/>
+              </w:rPr>
+              <w:t>Quests</w:t>
+            </w:r>
           </w:p>
         </w:tc>
       </w:tr>
@@ -3128,71 +2921,7 @@
                 <w:rFonts w:ascii="Calibri" w:eastAsia="Times New Roman" w:hAnsi="Calibri" w:cs="Calibri"/>
                 <w:color w:val="000000"/>
               </w:rPr>
-              <w:t xml:space="preserve">Als eindgebruiker, wil ik dat de game verschillende </w:t>
-            </w:r>
-            <w:proofErr w:type="spellStart"/>
-            <w:r>
-              <w:rPr>
-                <w:rFonts w:ascii="Calibri" w:eastAsia="Times New Roman" w:hAnsi="Calibri" w:cs="Calibri"/>
-                <w:color w:val="000000"/>
-              </w:rPr>
-              <w:t>unlockables</w:t>
-            </w:r>
-            <w:proofErr w:type="spellEnd"/>
-            <w:r>
-              <w:rPr>
-                <w:rFonts w:ascii="Calibri" w:eastAsia="Times New Roman" w:hAnsi="Calibri" w:cs="Calibri"/>
-                <w:color w:val="000000"/>
-              </w:rPr>
-              <w:t xml:space="preserve"> bevat zoals bijvoorbeeld upgrades, </w:t>
-            </w:r>
-            <w:proofErr w:type="spellStart"/>
-            <w:r>
-              <w:rPr>
-                <w:rFonts w:ascii="Calibri" w:eastAsia="Times New Roman" w:hAnsi="Calibri" w:cs="Calibri"/>
-                <w:color w:val="000000"/>
-              </w:rPr>
-              <w:t>powerups</w:t>
-            </w:r>
-            <w:proofErr w:type="spellEnd"/>
-            <w:r>
-              <w:rPr>
-                <w:rFonts w:ascii="Calibri" w:eastAsia="Times New Roman" w:hAnsi="Calibri" w:cs="Calibri"/>
-                <w:color w:val="000000"/>
-              </w:rPr>
-              <w:t xml:space="preserve"> of skins, zodat bepaalde taken meer </w:t>
-            </w:r>
-            <w:proofErr w:type="spellStart"/>
-            <w:r>
-              <w:rPr>
-                <w:rFonts w:ascii="Calibri" w:eastAsia="Times New Roman" w:hAnsi="Calibri" w:cs="Calibri"/>
-                <w:color w:val="000000"/>
-              </w:rPr>
-              <w:t>satisfactory</w:t>
-            </w:r>
-            <w:proofErr w:type="spellEnd"/>
-            <w:r>
-              <w:rPr>
-                <w:rFonts w:ascii="Calibri" w:eastAsia="Times New Roman" w:hAnsi="Calibri" w:cs="Calibri"/>
-                <w:color w:val="000000"/>
-              </w:rPr>
-              <w:t>/</w:t>
-            </w:r>
-            <w:proofErr w:type="spellStart"/>
-            <w:r>
-              <w:rPr>
-                <w:rFonts w:ascii="Calibri" w:eastAsia="Times New Roman" w:hAnsi="Calibri" w:cs="Calibri"/>
-                <w:color w:val="000000"/>
-              </w:rPr>
-              <w:t>rewarding</w:t>
-            </w:r>
-            <w:proofErr w:type="spellEnd"/>
-            <w:r>
-              <w:rPr>
-                <w:rFonts w:ascii="Calibri" w:eastAsia="Times New Roman" w:hAnsi="Calibri" w:cs="Calibri"/>
-                <w:color w:val="000000"/>
-              </w:rPr>
-              <w:t xml:space="preserve"> voelen.</w:t>
+              <w:t>Als eindgebruiker, wil ik dat de game verschillende unlockables bevat zoals bijvoorbeeld upgrades, powerups of skins, zodat bepaalde taken meer satisfactory/rewarding voelen.</w:t>
             </w:r>
           </w:p>
         </w:tc>
@@ -3398,7 +3127,7 @@
           </w:tcPr>
           <w:p>
             <w:pPr>
-              <w:pStyle w:val="Lijstalinea"/>
+              <w:pStyle w:val="ListParagraph"/>
               <w:numPr>
                 <w:ilvl w:val="0"/>
                 <w:numId w:val="1"/>
@@ -3414,44 +3143,12 @@
                 <w:rFonts w:ascii="Calibri" w:eastAsia="Times New Roman" w:hAnsi="Calibri" w:cs="Calibri"/>
                 <w:color w:val="000000"/>
               </w:rPr>
-              <w:t xml:space="preserve">Er zijn </w:t>
-            </w:r>
-            <w:proofErr w:type="spellStart"/>
-            <w:r>
-              <w:rPr>
-                <w:rFonts w:ascii="Calibri" w:eastAsia="Times New Roman" w:hAnsi="Calibri" w:cs="Calibri"/>
-                <w:color w:val="000000"/>
-              </w:rPr>
-              <w:t>quests</w:t>
-            </w:r>
-            <w:proofErr w:type="spellEnd"/>
-            <w:r>
-              <w:rPr>
-                <w:rFonts w:ascii="Calibri" w:eastAsia="Times New Roman" w:hAnsi="Calibri" w:cs="Calibri"/>
-                <w:color w:val="000000"/>
-              </w:rPr>
-              <w:t xml:space="preserve"> die </w:t>
-            </w:r>
-            <w:proofErr w:type="spellStart"/>
-            <w:r>
-              <w:rPr>
-                <w:rFonts w:ascii="Calibri" w:eastAsia="Times New Roman" w:hAnsi="Calibri" w:cs="Calibri"/>
-                <w:color w:val="000000"/>
-              </w:rPr>
-              <w:t>rewards</w:t>
-            </w:r>
-            <w:proofErr w:type="spellEnd"/>
-            <w:r>
-              <w:rPr>
-                <w:rFonts w:ascii="Calibri" w:eastAsia="Times New Roman" w:hAnsi="Calibri" w:cs="Calibri"/>
-                <w:color w:val="000000"/>
-              </w:rPr>
-              <w:t xml:space="preserve"> geven</w:t>
-            </w:r>
-          </w:p>
-          <w:p>
-            <w:pPr>
-              <w:pStyle w:val="Lijstalinea"/>
+              <w:t>Er zijn quests die rewards geven</w:t>
+            </w:r>
+          </w:p>
+          <w:p>
+            <w:pPr>
+              <w:pStyle w:val="ListParagraph"/>
               <w:numPr>
                 <w:ilvl w:val="0"/>
                 <w:numId w:val="1"/>
@@ -3474,28 +3171,12 @@
                 <w:rFonts w:ascii="Calibri" w:eastAsia="Times New Roman" w:hAnsi="Calibri" w:cs="Calibri"/>
                 <w:color w:val="000000"/>
               </w:rPr>
-              <w:t xml:space="preserve">eze </w:t>
-            </w:r>
-            <w:proofErr w:type="spellStart"/>
-            <w:r>
-              <w:rPr>
-                <w:rFonts w:ascii="Calibri" w:eastAsia="Times New Roman" w:hAnsi="Calibri" w:cs="Calibri"/>
-                <w:color w:val="000000"/>
-              </w:rPr>
-              <w:t>quests</w:t>
-            </w:r>
-            <w:proofErr w:type="spellEnd"/>
-            <w:r>
-              <w:rPr>
-                <w:rFonts w:ascii="Calibri" w:eastAsia="Times New Roman" w:hAnsi="Calibri" w:cs="Calibri"/>
-                <w:color w:val="000000"/>
-              </w:rPr>
-              <w:t xml:space="preserve"> zijn netjes terug te vinden in een tab in de game</w:t>
-            </w:r>
-          </w:p>
-          <w:p>
-            <w:pPr>
-              <w:pStyle w:val="Lijstalinea"/>
+              <w:t>eze quests zijn netjes terug te vinden in een tab in de game</w:t>
+            </w:r>
+          </w:p>
+          <w:p>
+            <w:pPr>
+              <w:pStyle w:val="ListParagraph"/>
               <w:numPr>
                 <w:ilvl w:val="0"/>
                 <w:numId w:val="1"/>
@@ -3518,55 +3199,7 @@
                 <w:rFonts w:ascii="Calibri" w:eastAsia="Times New Roman" w:hAnsi="Calibri" w:cs="Calibri"/>
                 <w:color w:val="000000"/>
               </w:rPr>
-              <w:t xml:space="preserve">e </w:t>
-            </w:r>
-            <w:proofErr w:type="spellStart"/>
-            <w:r>
-              <w:rPr>
-                <w:rFonts w:ascii="Calibri" w:eastAsia="Times New Roman" w:hAnsi="Calibri" w:cs="Calibri"/>
-                <w:color w:val="000000"/>
-              </w:rPr>
-              <w:t>rewards</w:t>
-            </w:r>
-            <w:proofErr w:type="spellEnd"/>
-            <w:r>
-              <w:rPr>
-                <w:rFonts w:ascii="Calibri" w:eastAsia="Times New Roman" w:hAnsi="Calibri" w:cs="Calibri"/>
-                <w:color w:val="000000"/>
-              </w:rPr>
-              <w:t xml:space="preserve"> voelen tijdens </w:t>
-            </w:r>
-            <w:proofErr w:type="spellStart"/>
-            <w:r>
-              <w:rPr>
-                <w:rFonts w:ascii="Calibri" w:eastAsia="Times New Roman" w:hAnsi="Calibri" w:cs="Calibri"/>
-                <w:color w:val="000000"/>
-              </w:rPr>
-              <w:t>playtesting</w:t>
-            </w:r>
-            <w:proofErr w:type="spellEnd"/>
-            <w:r>
-              <w:rPr>
-                <w:rFonts w:ascii="Calibri" w:eastAsia="Times New Roman" w:hAnsi="Calibri" w:cs="Calibri"/>
-                <w:color w:val="000000"/>
-              </w:rPr>
-              <w:t xml:space="preserve"> ook daadwerkelijk </w:t>
-            </w:r>
-            <w:proofErr w:type="spellStart"/>
-            <w:r>
-              <w:rPr>
-                <w:rFonts w:ascii="Calibri" w:eastAsia="Times New Roman" w:hAnsi="Calibri" w:cs="Calibri"/>
-                <w:color w:val="000000"/>
-              </w:rPr>
-              <w:t>satisfactory</w:t>
-            </w:r>
-            <w:proofErr w:type="spellEnd"/>
-            <w:r>
-              <w:rPr>
-                <w:rFonts w:ascii="Calibri" w:eastAsia="Times New Roman" w:hAnsi="Calibri" w:cs="Calibri"/>
-                <w:color w:val="000000"/>
-              </w:rPr>
-              <w:t xml:space="preserve"> voor meerdere testers</w:t>
+              <w:t>e rewards voelen tijdens playtesting ook daadwerkelijk satisfactory voor meerdere testers</w:t>
             </w:r>
           </w:p>
         </w:tc>
@@ -3734,21 +3367,12 @@
                 <w:color w:val="000000"/>
               </w:rPr>
             </w:pPr>
-            <w:proofErr w:type="spellStart"/>
-            <w:r>
-              <w:rPr>
-                <w:rFonts w:ascii="Calibri" w:eastAsia="Times New Roman" w:hAnsi="Calibri" w:cs="Calibri"/>
-                <w:color w:val="000000"/>
-              </w:rPr>
-              <w:t>Artstyle</w:t>
-            </w:r>
-            <w:proofErr w:type="spellEnd"/>
-            <w:r>
-              <w:rPr>
-                <w:rFonts w:ascii="Calibri" w:eastAsia="Times New Roman" w:hAnsi="Calibri" w:cs="Calibri"/>
-                <w:color w:val="000000"/>
-              </w:rPr>
-              <w:t xml:space="preserve"> + muziek</w:t>
+            <w:r>
+              <w:rPr>
+                <w:rFonts w:ascii="Calibri" w:eastAsia="Times New Roman" w:hAnsi="Calibri" w:cs="Calibri"/>
+                <w:color w:val="000000"/>
+              </w:rPr>
+              <w:t>Artstyle + muziek</w:t>
             </w:r>
           </w:p>
         </w:tc>
@@ -3830,49 +3454,8 @@
                 <w:rFonts w:ascii="Calibri" w:eastAsia="Times New Roman" w:hAnsi="Calibri" w:cs="Calibri"/>
                 <w:color w:val="000000"/>
               </w:rPr>
-              <w:t xml:space="preserve">Als Dylan, wil ik dat de game een interessante </w:t>
-            </w:r>
-            <w:proofErr w:type="spellStart"/>
-            <w:r>
-              <w:rPr>
-                <w:rFonts w:ascii="Calibri" w:eastAsia="Times New Roman" w:hAnsi="Calibri" w:cs="Calibri"/>
-                <w:color w:val="000000"/>
-              </w:rPr>
-              <w:t>artstyle</w:t>
-            </w:r>
-            <w:proofErr w:type="spellEnd"/>
-            <w:r>
-              <w:rPr>
-                <w:rFonts w:ascii="Calibri" w:eastAsia="Times New Roman" w:hAnsi="Calibri" w:cs="Calibri"/>
-                <w:color w:val="000000"/>
-              </w:rPr>
-              <w:t xml:space="preserve"> heeft en leuke muziek en </w:t>
-            </w:r>
-            <w:proofErr w:type="spellStart"/>
-            <w:r>
-              <w:rPr>
-                <w:rFonts w:ascii="Calibri" w:eastAsia="Times New Roman" w:hAnsi="Calibri" w:cs="Calibri"/>
-                <w:color w:val="000000"/>
-              </w:rPr>
-              <w:t>sfx</w:t>
-            </w:r>
-            <w:proofErr w:type="spellEnd"/>
-            <w:r>
-              <w:rPr>
-                <w:rFonts w:ascii="Calibri" w:eastAsia="Times New Roman" w:hAnsi="Calibri" w:cs="Calibri"/>
-                <w:color w:val="000000"/>
-              </w:rPr>
-              <w:t xml:space="preserve">, zodat de game meer aandacht pakt bij spelers en ik misschien kan werken aan de art, muziek en </w:t>
-            </w:r>
-            <w:proofErr w:type="spellStart"/>
-            <w:r>
-              <w:rPr>
-                <w:rFonts w:ascii="Calibri" w:eastAsia="Times New Roman" w:hAnsi="Calibri" w:cs="Calibri"/>
-                <w:color w:val="000000"/>
-              </w:rPr>
-              <w:t>sfx</w:t>
-            </w:r>
-            <w:proofErr w:type="spellEnd"/>
+              <w:t>Als Dylan, wil ik dat de game een interessante artstyle heeft en leuke muziek en sfx, zodat de game meer aandacht pakt bij spelers en ik misschien kan werken aan de art, muziek en sfx</w:t>
+            </w:r>
           </w:p>
         </w:tc>
       </w:tr>
@@ -4077,7 +3660,7 @@
           </w:tcPr>
           <w:p>
             <w:pPr>
-              <w:pStyle w:val="Lijstalinea"/>
+              <w:pStyle w:val="ListParagraph"/>
               <w:numPr>
                 <w:ilvl w:val="0"/>
                 <w:numId w:val="1"/>
@@ -4100,44 +3683,12 @@
                 <w:rFonts w:ascii="Calibri" w:eastAsia="Times New Roman" w:hAnsi="Calibri" w:cs="Calibri"/>
                 <w:color w:val="000000"/>
               </w:rPr>
-              <w:t xml:space="preserve">jdens </w:t>
-            </w:r>
-            <w:proofErr w:type="spellStart"/>
-            <w:r>
-              <w:rPr>
-                <w:rFonts w:ascii="Calibri" w:eastAsia="Times New Roman" w:hAnsi="Calibri" w:cs="Calibri"/>
-                <w:color w:val="000000"/>
-              </w:rPr>
-              <w:t>playtesting</w:t>
-            </w:r>
-            <w:proofErr w:type="spellEnd"/>
-            <w:r>
-              <w:rPr>
-                <w:rFonts w:ascii="Calibri" w:eastAsia="Times New Roman" w:hAnsi="Calibri" w:cs="Calibri"/>
-                <w:color w:val="000000"/>
-              </w:rPr>
-              <w:t xml:space="preserve"> geven meerdere testers aan dat de game een pakkende </w:t>
-            </w:r>
-            <w:proofErr w:type="spellStart"/>
-            <w:r>
-              <w:rPr>
-                <w:rFonts w:ascii="Calibri" w:eastAsia="Times New Roman" w:hAnsi="Calibri" w:cs="Calibri"/>
-                <w:color w:val="000000"/>
-              </w:rPr>
-              <w:t>artsyle</w:t>
-            </w:r>
-            <w:proofErr w:type="spellEnd"/>
-            <w:r>
-              <w:rPr>
-                <w:rFonts w:ascii="Calibri" w:eastAsia="Times New Roman" w:hAnsi="Calibri" w:cs="Calibri"/>
-                <w:color w:val="000000"/>
-              </w:rPr>
-              <w:t xml:space="preserve"> en soundtrack heeft</w:t>
-            </w:r>
-          </w:p>
-          <w:p>
-            <w:pPr>
-              <w:pStyle w:val="Lijstalinea"/>
+              <w:t>jdens playtesting geven meerdere testers aan dat de game een pakkende artsyle en soundtrack heeft</w:t>
+            </w:r>
+          </w:p>
+          <w:p>
+            <w:pPr>
+              <w:pStyle w:val="ListParagraph"/>
               <w:numPr>
                 <w:ilvl w:val="0"/>
                 <w:numId w:val="1"/>
@@ -4160,28 +3711,12 @@
                 <w:rFonts w:ascii="Calibri" w:eastAsia="Times New Roman" w:hAnsi="Calibri" w:cs="Calibri"/>
                 <w:color w:val="000000"/>
               </w:rPr>
-              <w:t xml:space="preserve">e zijn zelf tevreden over de </w:t>
-            </w:r>
-            <w:proofErr w:type="spellStart"/>
-            <w:r>
-              <w:rPr>
-                <w:rFonts w:ascii="Calibri" w:eastAsia="Times New Roman" w:hAnsi="Calibri" w:cs="Calibri"/>
-                <w:color w:val="000000"/>
-              </w:rPr>
-              <w:t>artstyle</w:t>
-            </w:r>
-            <w:proofErr w:type="spellEnd"/>
-            <w:r>
-              <w:rPr>
-                <w:rFonts w:ascii="Calibri" w:eastAsia="Times New Roman" w:hAnsi="Calibri" w:cs="Calibri"/>
-                <w:color w:val="000000"/>
-              </w:rPr>
-              <w:t xml:space="preserve"> en soundtrack wanneer de game af is</w:t>
-            </w:r>
-          </w:p>
-          <w:p>
-            <w:pPr>
-              <w:pStyle w:val="Lijstalinea"/>
+              <w:t>e zijn zelf tevreden over de artstyle en soundtrack wanneer de game af is</w:t>
+            </w:r>
+          </w:p>
+          <w:p>
+            <w:pPr>
+              <w:pStyle w:val="ListParagraph"/>
               <w:numPr>
                 <w:ilvl w:val="0"/>
                 <w:numId w:val="1"/>
@@ -4204,23 +3739,7 @@
                 <w:rFonts w:ascii="Calibri" w:eastAsia="Times New Roman" w:hAnsi="Calibri" w:cs="Calibri"/>
                 <w:color w:val="000000"/>
               </w:rPr>
-              <w:t xml:space="preserve">r zijn </w:t>
-            </w:r>
-            <w:proofErr w:type="spellStart"/>
-            <w:r>
-              <w:rPr>
-                <w:rFonts w:ascii="Calibri" w:eastAsia="Times New Roman" w:hAnsi="Calibri" w:cs="Calibri"/>
-                <w:color w:val="000000"/>
-              </w:rPr>
-              <w:t>sfx</w:t>
-            </w:r>
-            <w:proofErr w:type="spellEnd"/>
-            <w:r>
-              <w:rPr>
-                <w:rFonts w:ascii="Calibri" w:eastAsia="Times New Roman" w:hAnsi="Calibri" w:cs="Calibri"/>
-                <w:color w:val="000000"/>
-              </w:rPr>
-              <w:t xml:space="preserve"> en muziek aan het einde van de projectperiode</w:t>
+              <w:t>r zijn sfx en muziek aan het einde van de projectperiode</w:t>
             </w:r>
           </w:p>
         </w:tc>
@@ -4387,7 +3906,6 @@
                 <w:color w:val="000000"/>
               </w:rPr>
             </w:pPr>
-            <w:proofErr w:type="spellStart"/>
             <w:r>
               <w:rPr>
                 <w:rFonts w:ascii="Calibri" w:eastAsia="Times New Roman" w:hAnsi="Calibri" w:cs="Calibri"/>
@@ -4395,7 +3913,6 @@
               </w:rPr>
               <w:t>drops</w:t>
             </w:r>
-            <w:proofErr w:type="spellEnd"/>
           </w:p>
         </w:tc>
       </w:tr>
@@ -4492,39 +4009,7 @@
                 <w:rFonts w:ascii="Calibri" w:eastAsia="Times New Roman" w:hAnsi="Calibri" w:cs="Calibri"/>
                 <w:color w:val="000000"/>
               </w:rPr>
-              <w:t xml:space="preserve">wil een manier om meer </w:t>
-            </w:r>
-            <w:proofErr w:type="spellStart"/>
-            <w:r>
-              <w:rPr>
-                <w:rFonts w:ascii="Calibri" w:eastAsia="Times New Roman" w:hAnsi="Calibri" w:cs="Calibri"/>
-                <w:color w:val="000000"/>
-              </w:rPr>
-              <w:t>drops</w:t>
-            </w:r>
-            <w:proofErr w:type="spellEnd"/>
-            <w:r>
-              <w:rPr>
-                <w:rFonts w:ascii="Calibri" w:eastAsia="Times New Roman" w:hAnsi="Calibri" w:cs="Calibri"/>
-                <w:color w:val="000000"/>
-              </w:rPr>
-              <w:t xml:space="preserve">/geld krijgen als ik actief het spel aan het spelen ben zodat als ik het open heb sneller kan </w:t>
-            </w:r>
-            <w:proofErr w:type="spellStart"/>
-            <w:r>
-              <w:rPr>
-                <w:rFonts w:ascii="Calibri" w:eastAsia="Times New Roman" w:hAnsi="Calibri" w:cs="Calibri"/>
-                <w:color w:val="000000"/>
-              </w:rPr>
-              <w:t>progressen</w:t>
-            </w:r>
-            <w:proofErr w:type="spellEnd"/>
-            <w:r>
-              <w:rPr>
-                <w:rFonts w:ascii="Calibri" w:eastAsia="Times New Roman" w:hAnsi="Calibri" w:cs="Calibri"/>
-                <w:color w:val="000000"/>
-              </w:rPr>
-              <w:t xml:space="preserve"> door de game</w:t>
+              <w:t>wil een manier om meer drops/geld krijgen als ik actief het spel aan het spelen ben zodat als ik het open heb sneller kan progressen door de game</w:t>
             </w:r>
             <w:r>
               <w:rPr>
@@ -4737,7 +4222,7 @@
           </w:tcPr>
           <w:p>
             <w:pPr>
-              <w:pStyle w:val="Lijstalinea"/>
+              <w:pStyle w:val="ListParagraph"/>
               <w:numPr>
                 <w:ilvl w:val="0"/>
                 <w:numId w:val="1"/>
@@ -4786,7 +4271,7 @@
           </w:p>
           <w:p>
             <w:pPr>
-              <w:pStyle w:val="Lijstalinea"/>
+              <w:pStyle w:val="ListParagraph"/>
               <w:numPr>
                 <w:ilvl w:val="0"/>
                 <w:numId w:val="1"/>
@@ -4809,23 +4294,7 @@
                 <w:rFonts w:ascii="Calibri" w:eastAsia="Times New Roman" w:hAnsi="Calibri" w:cs="Calibri"/>
                 <w:color w:val="000000"/>
               </w:rPr>
-              <w:t xml:space="preserve">et object geeft een bepaald percentage van je huidige </w:t>
-            </w:r>
-            <w:proofErr w:type="spellStart"/>
-            <w:r>
-              <w:rPr>
-                <w:rFonts w:ascii="Calibri" w:eastAsia="Times New Roman" w:hAnsi="Calibri" w:cs="Calibri"/>
-                <w:color w:val="000000"/>
-              </w:rPr>
-              <w:t>buds</w:t>
-            </w:r>
-            <w:proofErr w:type="spellEnd"/>
-            <w:r>
-              <w:rPr>
-                <w:rFonts w:ascii="Calibri" w:eastAsia="Times New Roman" w:hAnsi="Calibri" w:cs="Calibri"/>
-                <w:color w:val="000000"/>
-              </w:rPr>
-              <w:t>/money</w:t>
+              <w:t>et object geeft een bepaald percentage van je huidige buds/money</w:t>
             </w:r>
           </w:p>
         </w:tc>
@@ -4992,7 +4461,6 @@
                 <w:color w:val="000000"/>
               </w:rPr>
             </w:pPr>
-            <w:proofErr w:type="spellStart"/>
             <w:r>
               <w:rPr>
                 <w:rFonts w:ascii="Calibri" w:eastAsia="Times New Roman" w:hAnsi="Calibri" w:cs="Calibri"/>
@@ -5000,7 +4468,6 @@
               </w:rPr>
               <w:t>Powerup</w:t>
             </w:r>
-            <w:proofErr w:type="spellEnd"/>
           </w:p>
         </w:tc>
       </w:tr>
@@ -5097,23 +4564,7 @@
                 <w:rFonts w:ascii="Calibri" w:eastAsia="Times New Roman" w:hAnsi="Calibri" w:cs="Calibri"/>
                 <w:color w:val="000000"/>
               </w:rPr>
-              <w:t xml:space="preserve">wil ik een boost of </w:t>
-            </w:r>
-            <w:proofErr w:type="spellStart"/>
-            <w:r>
-              <w:rPr>
-                <w:rFonts w:ascii="Calibri" w:eastAsia="Times New Roman" w:hAnsi="Calibri" w:cs="Calibri"/>
-                <w:color w:val="000000"/>
-              </w:rPr>
-              <w:t>powerup</w:t>
-            </w:r>
-            <w:proofErr w:type="spellEnd"/>
-            <w:r>
-              <w:rPr>
-                <w:rFonts w:ascii="Calibri" w:eastAsia="Times New Roman" w:hAnsi="Calibri" w:cs="Calibri"/>
-                <w:color w:val="000000"/>
-              </w:rPr>
-              <w:t xml:space="preserve"> als ik click</w:t>
+              <w:t>wil ik een boost of powerup als ik click</w:t>
             </w:r>
           </w:p>
           <w:p>
@@ -5336,7 +4787,7 @@
           </w:tcPr>
           <w:p>
             <w:pPr>
-              <w:pStyle w:val="Lijstalinea"/>
+              <w:pStyle w:val="ListParagraph"/>
               <w:numPr>
                 <w:ilvl w:val="0"/>
                 <w:numId w:val="1"/>
@@ -5364,7 +4815,7 @@
           </w:p>
           <w:p>
             <w:pPr>
-              <w:pStyle w:val="Lijstalinea"/>
+              <w:pStyle w:val="ListParagraph"/>
               <w:numPr>
                 <w:ilvl w:val="0"/>
                 <w:numId w:val="1"/>
@@ -5387,39 +4838,7 @@
                 <w:rFonts w:ascii="Calibri" w:eastAsia="Times New Roman" w:hAnsi="Calibri" w:cs="Calibri"/>
                 <w:color w:val="000000"/>
               </w:rPr>
-              <w:t xml:space="preserve">isual </w:t>
-            </w:r>
-            <w:proofErr w:type="spellStart"/>
-            <w:r>
-              <w:rPr>
-                <w:rFonts w:ascii="Calibri" w:eastAsia="Times New Roman" w:hAnsi="Calibri" w:cs="Calibri"/>
-                <w:color w:val="000000"/>
-              </w:rPr>
-              <w:t>effects</w:t>
-            </w:r>
-            <w:proofErr w:type="spellEnd"/>
-            <w:r>
-              <w:rPr>
-                <w:rFonts w:ascii="Calibri" w:eastAsia="Times New Roman" w:hAnsi="Calibri" w:cs="Calibri"/>
-                <w:color w:val="000000"/>
-              </w:rPr>
-              <w:t xml:space="preserve"> als je </w:t>
-            </w:r>
-            <w:proofErr w:type="spellStart"/>
-            <w:r>
-              <w:rPr>
-                <w:rFonts w:ascii="Calibri" w:eastAsia="Times New Roman" w:hAnsi="Calibri" w:cs="Calibri"/>
-                <w:color w:val="000000"/>
-              </w:rPr>
-              <w:t>clickt</w:t>
-            </w:r>
-            <w:proofErr w:type="spellEnd"/>
-            <w:r>
-              <w:rPr>
-                <w:rFonts w:ascii="Calibri" w:eastAsia="Times New Roman" w:hAnsi="Calibri" w:cs="Calibri"/>
-                <w:color w:val="000000"/>
-              </w:rPr>
-              <w:t>/inhoudt</w:t>
+              <w:t>isual effects als je clickt/inhoudt</w:t>
             </w:r>
           </w:p>
         </w:tc>
@@ -5508,17 +4927,8 @@
                 <w:rFonts w:ascii="Calibri" w:eastAsia="Times New Roman" w:hAnsi="Calibri" w:cs="Calibri"/>
                 <w:color w:val="000000"/>
               </w:rPr>
-              <w:t xml:space="preserve">Misha </w:t>
-            </w:r>
-            <w:proofErr w:type="spellStart"/>
-            <w:r>
-              <w:rPr>
-                <w:rFonts w:ascii="Calibri" w:eastAsia="Times New Roman" w:hAnsi="Calibri" w:cs="Calibri"/>
-                <w:color w:val="000000"/>
-              </w:rPr>
-              <w:t>Rumiantsev</w:t>
-            </w:r>
-            <w:proofErr w:type="spellEnd"/>
+              <w:t>Misha Rumiantsev</w:t>
+            </w:r>
           </w:p>
         </w:tc>
       </w:tr>
@@ -5888,7 +5298,7 @@
           </w:tcPr>
           <w:p>
             <w:pPr>
-              <w:pStyle w:val="Lijstalinea"/>
+              <w:pStyle w:val="ListParagraph"/>
               <w:numPr>
                 <w:ilvl w:val="0"/>
                 <w:numId w:val="1"/>
@@ -5909,7 +5319,7 @@
           </w:p>
           <w:p>
             <w:pPr>
-              <w:pStyle w:val="Lijstalinea"/>
+              <w:pStyle w:val="ListParagraph"/>
               <w:numPr>
                 <w:ilvl w:val="0"/>
                 <w:numId w:val="1"/>
@@ -5930,7 +5340,7 @@
           </w:p>
           <w:p>
             <w:pPr>
-              <w:pStyle w:val="Lijstalinea"/>
+              <w:pStyle w:val="ListParagraph"/>
               <w:numPr>
                 <w:ilvl w:val="0"/>
                 <w:numId w:val="1"/>
@@ -6035,17 +5445,8 @@
                 <w:rFonts w:ascii="Calibri" w:eastAsia="Times New Roman" w:hAnsi="Calibri" w:cs="Calibri"/>
                 <w:color w:val="000000"/>
               </w:rPr>
-              <w:t xml:space="preserve">Misha </w:t>
-            </w:r>
-            <w:proofErr w:type="spellStart"/>
-            <w:r>
-              <w:rPr>
-                <w:rFonts w:ascii="Calibri" w:eastAsia="Times New Roman" w:hAnsi="Calibri" w:cs="Calibri"/>
-                <w:color w:val="000000"/>
-              </w:rPr>
-              <w:t>Rumiantsev</w:t>
-            </w:r>
-            <w:proofErr w:type="spellEnd"/>
+              <w:t>Misha Rumiantsev</w:t>
+            </w:r>
           </w:p>
         </w:tc>
       </w:tr>
@@ -6122,7 +5523,6 @@
                 <w:color w:val="000000"/>
               </w:rPr>
             </w:pPr>
-            <w:proofErr w:type="spellStart"/>
             <w:r>
               <w:rPr>
                 <w:rFonts w:ascii="Calibri" w:eastAsia="Times New Roman" w:hAnsi="Calibri" w:cs="Calibri"/>
@@ -6130,7 +5530,6 @@
               </w:rPr>
               <w:t>achievements</w:t>
             </w:r>
-            <w:proofErr w:type="spellEnd"/>
           </w:p>
         </w:tc>
       </w:tr>
@@ -6211,23 +5610,7 @@
                 <w:rFonts w:ascii="Calibri" w:eastAsia="Times New Roman" w:hAnsi="Calibri" w:cs="Calibri"/>
                 <w:color w:val="000000"/>
               </w:rPr>
-              <w:t xml:space="preserve">Als speler wil ik </w:t>
-            </w:r>
-            <w:proofErr w:type="spellStart"/>
-            <w:r>
-              <w:rPr>
-                <w:rFonts w:ascii="Calibri" w:eastAsia="Times New Roman" w:hAnsi="Calibri" w:cs="Calibri"/>
-                <w:color w:val="000000"/>
-              </w:rPr>
-              <w:t>achievements</w:t>
-            </w:r>
-            <w:proofErr w:type="spellEnd"/>
-            <w:r>
-              <w:rPr>
-                <w:rFonts w:ascii="Calibri" w:eastAsia="Times New Roman" w:hAnsi="Calibri" w:cs="Calibri"/>
-                <w:color w:val="000000"/>
-              </w:rPr>
-              <w:t xml:space="preserve"> hebben, zodat ik bepaalde doelen in het spel kan bereiken.</w:t>
+              <w:t>Als speler wil ik achievements hebben, zodat ik bepaalde doelen in het spel kan bereiken.</w:t>
             </w:r>
           </w:p>
         </w:tc>
@@ -6433,7 +5816,7 @@
           </w:tcPr>
           <w:p>
             <w:pPr>
-              <w:pStyle w:val="Lijstalinea"/>
+              <w:pStyle w:val="ListParagraph"/>
               <w:numPr>
                 <w:ilvl w:val="0"/>
                 <w:numId w:val="1"/>
@@ -6449,23 +5832,7 @@
                 <w:rFonts w:ascii="Calibri" w:eastAsia="Times New Roman" w:hAnsi="Calibri" w:cs="Calibri"/>
                 <w:color w:val="000000"/>
               </w:rPr>
-              <w:t xml:space="preserve">Er zijn minimaal 15 verschillende </w:t>
-            </w:r>
-            <w:proofErr w:type="spellStart"/>
-            <w:r>
-              <w:rPr>
-                <w:rFonts w:ascii="Calibri" w:eastAsia="Times New Roman" w:hAnsi="Calibri" w:cs="Calibri"/>
-                <w:color w:val="000000"/>
-              </w:rPr>
-              <w:t>achievements</w:t>
-            </w:r>
-            <w:proofErr w:type="spellEnd"/>
-            <w:r>
-              <w:rPr>
-                <w:rFonts w:ascii="Calibri" w:eastAsia="Times New Roman" w:hAnsi="Calibri" w:cs="Calibri"/>
-                <w:color w:val="000000"/>
-              </w:rPr>
-              <w:t xml:space="preserve"> in het spel.</w:t>
+              <w:t>Er zijn minimaal 15 verschillende achievements in het spel.</w:t>
             </w:r>
           </w:p>
         </w:tc>
@@ -6919,7 +6286,7 @@
           </w:tcPr>
           <w:p>
             <w:pPr>
-              <w:pStyle w:val="Lijstalinea"/>
+              <w:pStyle w:val="ListParagraph"/>
               <w:numPr>
                 <w:ilvl w:val="0"/>
                 <w:numId w:val="1"/>
@@ -6940,7 +6307,7 @@
           </w:p>
           <w:p>
             <w:pPr>
-              <w:pStyle w:val="Lijstalinea"/>
+              <w:pStyle w:val="ListParagraph"/>
               <w:numPr>
                 <w:ilvl w:val="0"/>
                 <w:numId w:val="1"/>
@@ -6961,7 +6328,7 @@
           </w:p>
           <w:p>
             <w:pPr>
-              <w:pStyle w:val="Lijstalinea"/>
+              <w:pStyle w:val="ListParagraph"/>
               <w:numPr>
                 <w:ilvl w:val="0"/>
                 <w:numId w:val="1"/>
@@ -6982,7 +6349,7 @@
           </w:p>
           <w:p>
             <w:pPr>
-              <w:pStyle w:val="Lijstalinea"/>
+              <w:pStyle w:val="ListParagraph"/>
               <w:numPr>
                 <w:ilvl w:val="0"/>
                 <w:numId w:val="1"/>
@@ -7451,7 +6818,7 @@
           </w:tcPr>
           <w:p>
             <w:pPr>
-              <w:pStyle w:val="Lijstalinea"/>
+              <w:pStyle w:val="ListParagraph"/>
               <w:numPr>
                 <w:ilvl w:val="0"/>
                 <w:numId w:val="1"/>
@@ -7472,7 +6839,7 @@
           </w:p>
           <w:p>
             <w:pPr>
-              <w:pStyle w:val="Lijstalinea"/>
+              <w:pStyle w:val="ListParagraph"/>
               <w:numPr>
                 <w:ilvl w:val="0"/>
                 <w:numId w:val="1"/>
@@ -7493,7 +6860,7 @@
           </w:p>
           <w:p>
             <w:pPr>
-              <w:pStyle w:val="Lijstalinea"/>
+              <w:pStyle w:val="ListParagraph"/>
               <w:numPr>
                 <w:ilvl w:val="0"/>
                 <w:numId w:val="1"/>
@@ -7514,7 +6881,7 @@
           </w:p>
           <w:p>
             <w:pPr>
-              <w:pStyle w:val="Lijstalinea"/>
+              <w:pStyle w:val="ListParagraph"/>
               <w:numPr>
                 <w:ilvl w:val="0"/>
                 <w:numId w:val="1"/>
@@ -7983,7 +7350,7 @@
           </w:tcPr>
           <w:p>
             <w:pPr>
-              <w:pStyle w:val="Lijstalinea"/>
+              <w:pStyle w:val="ListParagraph"/>
               <w:numPr>
                 <w:ilvl w:val="0"/>
                 <w:numId w:val="1"/>
@@ -8004,7 +7371,7 @@
           </w:p>
           <w:p>
             <w:pPr>
-              <w:pStyle w:val="Lijstalinea"/>
+              <w:pStyle w:val="ListParagraph"/>
               <w:numPr>
                 <w:ilvl w:val="0"/>
                 <w:numId w:val="1"/>
@@ -8025,7 +7392,7 @@
           </w:p>
           <w:p>
             <w:pPr>
-              <w:pStyle w:val="Lijstalinea"/>
+              <w:pStyle w:val="ListParagraph"/>
               <w:numPr>
                 <w:ilvl w:val="0"/>
                 <w:numId w:val="1"/>
@@ -8046,7 +7413,7 @@
           </w:p>
           <w:p>
             <w:pPr>
-              <w:pStyle w:val="Lijstalinea"/>
+              <w:pStyle w:val="ListParagraph"/>
               <w:numPr>
                 <w:ilvl w:val="0"/>
                 <w:numId w:val="1"/>
@@ -8080,9 +7447,9 @@
     </w:p>
     <w:p/>
     <w:sectPr>
-      <w:footerReference w:type="default" r:id="rId7"/>
-      <w:headerReference w:type="first" r:id="rId8"/>
-      <w:footerReference w:type="first" r:id="rId9"/>
+      <w:footerReference w:type="default" r:id="rId9"/>
+      <w:headerReference w:type="first" r:id="rId10"/>
+      <w:footerReference w:type="first" r:id="rId11"/>
       <w:pgSz w:w="11906" w:h="16838"/>
       <w:pgMar w:top="1417" w:right="1417" w:bottom="1417" w:left="1417" w:header="708" w:footer="708" w:gutter="0"/>
       <w:cols w:space="708"/>
@@ -8091,6 +7458,31 @@
     </w:sectPr>
   </w:body>
 </w:document>
+</file>
+
+<file path=word/endnotes.xml><?xml version="1.0" encoding="utf-8"?>
+<w:endnotes xmlns:wpc="http://schemas.microsoft.com/office/word/2010/wordprocessingCanvas" xmlns:cx="http://schemas.microsoft.com/office/drawing/2014/chartex" xmlns:cx1="http://schemas.microsoft.com/office/drawing/2015/9/8/chartex" xmlns:cx2="http://schemas.microsoft.com/office/drawing/2015/10/21/chartex" xmlns:cx3="http://schemas.microsoft.com/office/drawing/2016/5/9/chartex" xmlns:cx4="http://schemas.microsoft.com/office/drawing/2016/5/10/chartex" xmlns:cx5="http://schemas.microsoft.com/office/drawing/2016/5/11/chartex" xmlns:cx6="http://schemas.microsoft.com/office/drawing/2016/5/12/chartex" xmlns:cx7="http://schemas.microsoft.com/office/drawing/2016/5/13/chartex" xmlns:cx8="http://schemas.microsoft.com/office/drawing/2016/5/14/chartex" xmlns:mc="http://schemas.openxmlformats.org/markup-compatibility/2006" xmlns:aink="http://schemas.microsoft.com/office/drawing/2016/ink" xmlns:am3d="http://schemas.microsoft.com/office/drawing/2017/model3d" xmlns:o="urn:schemas-microsoft-com:office:office" xmlns:oel="http://schemas.microsoft.com/office/2019/extlst" xmlns:r="http://schemas.openxmlformats.org/officeDocument/2006/relationships" xmlns:m="http://schemas.openxmlformats.org/officeDocument/2006/math" xmlns:v="urn:schemas-microsoft-com:vml" xmlns:wp14="http://schemas.microsoft.com/office/word/2010/wordprocessingDrawing" xmlns:wp="http://schemas.openxmlformats.org/drawingml/2006/wordprocessingDrawing" xmlns:w10="urn:schemas-microsoft-com:office:word" xmlns:w="http://schemas.openxmlformats.org/wordprocessingml/2006/main" xmlns:w14="http://schemas.microsoft.com/office/word/2010/wordml" xmlns:w15="http://schemas.microsoft.com/office/word/2012/wordml" xmlns:w16cex="http://schemas.microsoft.com/office/word/2018/wordml/cex" xmlns:w16cid="http://schemas.microsoft.com/office/word/2016/wordml/cid" xmlns:w16="http://schemas.microsoft.com/office/word/2018/wordml" xmlns:w16du="http://schemas.microsoft.com/office/word/2023/wordml/word16du" xmlns:w16sdtdh="http://schemas.microsoft.com/office/word/2020/wordml/sdtdatahash" xmlns:w16sdtfl="http://schemas.microsoft.com/office/word/2024/wordml/sdtformatlock" xmlns:w16se="http://schemas.microsoft.com/office/word/2015/wordml/symex" xmlns:wpg="http://schemas.microsoft.com/office/word/2010/wordprocessingGroup" xmlns:wpi="http://schemas.microsoft.com/office/word/2010/wordprocessingInk" xmlns:wne="http://schemas.microsoft.com/office/word/2006/wordml" xmlns:wps="http://schemas.microsoft.com/office/word/2010/wordprocessingShape" mc:Ignorable="w14 w15 w16se w16cid w16 w16cex w16sdtdh w16sdtfl w16du wp14">
+  <w:endnote w:type="separator" w:id="-1">
+    <w:p>
+      <w:pPr>
+        <w:spacing w:after="0" w:line="240" w:lineRule="auto"/>
+      </w:pPr>
+      <w:r>
+        <w:separator/>
+      </w:r>
+    </w:p>
+  </w:endnote>
+  <w:endnote w:type="continuationSeparator" w:id="0">
+    <w:p>
+      <w:pPr>
+        <w:spacing w:after="0" w:line="240" w:lineRule="auto"/>
+      </w:pPr>
+      <w:r>
+        <w:continuationSeparator/>
+      </w:r>
+    </w:p>
+  </w:endnote>
+</w:endnotes>
 </file>
 
 <file path=word/footer1.xml><?xml version="1.0" encoding="utf-8"?>
@@ -8362,11 +7754,36 @@
 </w:ftr>
 </file>
 
+<file path=word/footnotes.xml><?xml version="1.0" encoding="utf-8"?>
+<w:footnotes xmlns:wpc="http://schemas.microsoft.com/office/word/2010/wordprocessingCanvas" xmlns:cx="http://schemas.microsoft.com/office/drawing/2014/chartex" xmlns:cx1="http://schemas.microsoft.com/office/drawing/2015/9/8/chartex" xmlns:cx2="http://schemas.microsoft.com/office/drawing/2015/10/21/chartex" xmlns:cx3="http://schemas.microsoft.com/office/drawing/2016/5/9/chartex" xmlns:cx4="http://schemas.microsoft.com/office/drawing/2016/5/10/chartex" xmlns:cx5="http://schemas.microsoft.com/office/drawing/2016/5/11/chartex" xmlns:cx6="http://schemas.microsoft.com/office/drawing/2016/5/12/chartex" xmlns:cx7="http://schemas.microsoft.com/office/drawing/2016/5/13/chartex" xmlns:cx8="http://schemas.microsoft.com/office/drawing/2016/5/14/chartex" xmlns:mc="http://schemas.openxmlformats.org/markup-compatibility/2006" xmlns:aink="http://schemas.microsoft.com/office/drawing/2016/ink" xmlns:am3d="http://schemas.microsoft.com/office/drawing/2017/model3d" xmlns:o="urn:schemas-microsoft-com:office:office" xmlns:oel="http://schemas.microsoft.com/office/2019/extlst" xmlns:r="http://schemas.openxmlformats.org/officeDocument/2006/relationships" xmlns:m="http://schemas.openxmlformats.org/officeDocument/2006/math" xmlns:v="urn:schemas-microsoft-com:vml" xmlns:wp14="http://schemas.microsoft.com/office/word/2010/wordprocessingDrawing" xmlns:wp="http://schemas.openxmlformats.org/drawingml/2006/wordprocessingDrawing" xmlns:w10="urn:schemas-microsoft-com:office:word" xmlns:w="http://schemas.openxmlformats.org/wordprocessingml/2006/main" xmlns:w14="http://schemas.microsoft.com/office/word/2010/wordml" xmlns:w15="http://schemas.microsoft.com/office/word/2012/wordml" xmlns:w16cex="http://schemas.microsoft.com/office/word/2018/wordml/cex" xmlns:w16cid="http://schemas.microsoft.com/office/word/2016/wordml/cid" xmlns:w16="http://schemas.microsoft.com/office/word/2018/wordml" xmlns:w16du="http://schemas.microsoft.com/office/word/2023/wordml/word16du" xmlns:w16sdtdh="http://schemas.microsoft.com/office/word/2020/wordml/sdtdatahash" xmlns:w16sdtfl="http://schemas.microsoft.com/office/word/2024/wordml/sdtformatlock" xmlns:w16se="http://schemas.microsoft.com/office/word/2015/wordml/symex" xmlns:wpg="http://schemas.microsoft.com/office/word/2010/wordprocessingGroup" xmlns:wpi="http://schemas.microsoft.com/office/word/2010/wordprocessingInk" xmlns:wne="http://schemas.microsoft.com/office/word/2006/wordml" xmlns:wps="http://schemas.microsoft.com/office/word/2010/wordprocessingShape" mc:Ignorable="w14 w15 w16se w16cid w16 w16cex w16sdtdh w16sdtfl w16du wp14">
+  <w:footnote w:type="separator" w:id="-1">
+    <w:p>
+      <w:pPr>
+        <w:spacing w:after="0" w:line="240" w:lineRule="auto"/>
+      </w:pPr>
+      <w:r>
+        <w:separator/>
+      </w:r>
+    </w:p>
+  </w:footnote>
+  <w:footnote w:type="continuationSeparator" w:id="0">
+    <w:p>
+      <w:pPr>
+        <w:spacing w:after="0" w:line="240" w:lineRule="auto"/>
+      </w:pPr>
+      <w:r>
+        <w:continuationSeparator/>
+      </w:r>
+    </w:p>
+  </w:footnote>
+</w:footnotes>
+</file>
+
 <file path=word/header1.xml><?xml version="1.0" encoding="utf-8"?>
 <w:hdr xmlns:wpc="http://schemas.microsoft.com/office/word/2010/wordprocessingCanvas" xmlns:cx="http://schemas.microsoft.com/office/drawing/2014/chartex" xmlns:cx1="http://schemas.microsoft.com/office/drawing/2015/9/8/chartex" xmlns:cx2="http://schemas.microsoft.com/office/drawing/2015/10/21/chartex" xmlns:cx3="http://schemas.microsoft.com/office/drawing/2016/5/9/chartex" xmlns:cx4="http://schemas.microsoft.com/office/drawing/2016/5/10/chartex" xmlns:cx5="http://schemas.microsoft.com/office/drawing/2016/5/11/chartex" xmlns:cx6="http://schemas.microsoft.com/office/drawing/2016/5/12/chartex" xmlns:cx7="http://schemas.microsoft.com/office/drawing/2016/5/13/chartex" xmlns:cx8="http://schemas.microsoft.com/office/drawing/2016/5/14/chartex" xmlns:mc="http://schemas.openxmlformats.org/markup-compatibility/2006" xmlns:aink="http://schemas.microsoft.com/office/drawing/2016/ink" xmlns:am3d="http://schemas.microsoft.com/office/drawing/2017/model3d" xmlns:o="urn:schemas-microsoft-com:office:office" xmlns:oel="http://schemas.microsoft.com/office/2019/extlst" xmlns:r="http://schemas.openxmlformats.org/officeDocument/2006/relationships" xmlns:m="http://schemas.openxmlformats.org/officeDocument/2006/math" xmlns:v="urn:schemas-microsoft-com:vml" xmlns:wp14="http://schemas.microsoft.com/office/word/2010/wordprocessingDrawing" xmlns:wp="http://schemas.openxmlformats.org/drawingml/2006/wordprocessingDrawing" xmlns:w10="urn:schemas-microsoft-com:office:word" xmlns:w="http://schemas.openxmlformats.org/wordprocessingml/2006/main" xmlns:w14="http://schemas.microsoft.com/office/word/2010/wordml" xmlns:w15="http://schemas.microsoft.com/office/word/2012/wordml" xmlns:w16cex="http://schemas.microsoft.com/office/word/2018/wordml/cex" xmlns:w16cid="http://schemas.microsoft.com/office/word/2016/wordml/cid" xmlns:w16="http://schemas.microsoft.com/office/word/2018/wordml" xmlns:w16du="http://schemas.microsoft.com/office/word/2023/wordml/word16du" xmlns:w16sdtdh="http://schemas.microsoft.com/office/word/2020/wordml/sdtdatahash" xmlns:w16sdtfl="http://schemas.microsoft.com/office/word/2024/wordml/sdtformatlock" xmlns:w16se="http://schemas.microsoft.com/office/word/2015/wordml/symex" xmlns:wpg="http://schemas.microsoft.com/office/word/2010/wordprocessingGroup" xmlns:wpi="http://schemas.microsoft.com/office/word/2010/wordprocessingInk" xmlns:wne="http://schemas.microsoft.com/office/word/2006/wordml" xmlns:wps="http://schemas.microsoft.com/office/word/2010/wordprocessingShape" mc:Ignorable="w14 w15 w16se w16cid w16 w16cex w16sdtdh w16sdtfl w16du wp14">
   <w:p>
     <w:pPr>
-      <w:pStyle w:val="Koptekst"/>
+      <w:pStyle w:val="Header"/>
       <w:jc w:val="center"/>
     </w:pPr>
     <w:r>
@@ -8425,7 +7842,7 @@
   </w:p>
   <w:p>
     <w:pPr>
-      <w:pStyle w:val="Koptekst"/>
+      <w:pStyle w:val="Header"/>
     </w:pPr>
   </w:p>
 </w:hdr>
@@ -8949,7 +8366,7 @@
     <w:lsdException w:name="Unresolved Mention" w:semiHidden="1" w:unhideWhenUsed="1"/>
     <w:lsdException w:name="Smart Link" w:semiHidden="1" w:unhideWhenUsed="1"/>
   </w:latentStyles>
-  <w:style w:type="paragraph" w:default="1" w:styleId="Standaard">
+  <w:style w:type="paragraph" w:default="1" w:styleId="Normal">
     <w:name w:val="Normal"/>
     <w:qFormat/>
     <w:rsid w:val="00EB196C"/>
@@ -8963,11 +8380,11 @@
       <w14:ligatures w14:val="none"/>
     </w:rPr>
   </w:style>
-  <w:style w:type="paragraph" w:styleId="Kop1">
+  <w:style w:type="paragraph" w:styleId="Heading1">
     <w:name w:val="heading 1"/>
-    <w:basedOn w:val="Standaard"/>
-    <w:next w:val="Standaard"/>
-    <w:link w:val="Kop1Char"/>
+    <w:basedOn w:val="Normal"/>
+    <w:next w:val="Normal"/>
+    <w:link w:val="Heading1Char"/>
     <w:uiPriority w:val="9"/>
     <w:qFormat/>
     <w:rsid w:val="00EB0F2C"/>
@@ -8984,11 +8401,11 @@
       <w:szCs w:val="40"/>
     </w:rPr>
   </w:style>
-  <w:style w:type="paragraph" w:styleId="Kop2">
+  <w:style w:type="paragraph" w:styleId="Heading2">
     <w:name w:val="heading 2"/>
-    <w:basedOn w:val="Standaard"/>
-    <w:next w:val="Standaard"/>
-    <w:link w:val="Kop2Char"/>
+    <w:basedOn w:val="Normal"/>
+    <w:next w:val="Normal"/>
+    <w:link w:val="Heading2Char"/>
     <w:uiPriority w:val="9"/>
     <w:semiHidden/>
     <w:unhideWhenUsed/>
@@ -9007,11 +8424,11 @@
       <w:szCs w:val="32"/>
     </w:rPr>
   </w:style>
-  <w:style w:type="paragraph" w:styleId="Kop3">
+  <w:style w:type="paragraph" w:styleId="Heading3">
     <w:name w:val="heading 3"/>
-    <w:basedOn w:val="Standaard"/>
-    <w:next w:val="Standaard"/>
-    <w:link w:val="Kop3Char"/>
+    <w:basedOn w:val="Normal"/>
+    <w:next w:val="Normal"/>
+    <w:link w:val="Heading3Char"/>
     <w:uiPriority w:val="9"/>
     <w:semiHidden/>
     <w:unhideWhenUsed/>
@@ -9030,11 +8447,11 @@
       <w:szCs w:val="28"/>
     </w:rPr>
   </w:style>
-  <w:style w:type="paragraph" w:styleId="Kop4">
+  <w:style w:type="paragraph" w:styleId="Heading4">
     <w:name w:val="heading 4"/>
-    <w:basedOn w:val="Standaard"/>
-    <w:next w:val="Standaard"/>
-    <w:link w:val="Kop4Char"/>
+    <w:basedOn w:val="Normal"/>
+    <w:next w:val="Normal"/>
+    <w:link w:val="Heading4Char"/>
     <w:uiPriority w:val="9"/>
     <w:semiHidden/>
     <w:unhideWhenUsed/>
@@ -9053,11 +8470,11 @@
       <w:color w:val="0F4761" w:themeColor="accent1" w:themeShade="BF"/>
     </w:rPr>
   </w:style>
-  <w:style w:type="paragraph" w:styleId="Kop5">
+  <w:style w:type="paragraph" w:styleId="Heading5">
     <w:name w:val="heading 5"/>
-    <w:basedOn w:val="Standaard"/>
-    <w:next w:val="Standaard"/>
-    <w:link w:val="Kop5Char"/>
+    <w:basedOn w:val="Normal"/>
+    <w:next w:val="Normal"/>
+    <w:link w:val="Heading5Char"/>
     <w:uiPriority w:val="9"/>
     <w:semiHidden/>
     <w:unhideWhenUsed/>
@@ -9074,11 +8491,11 @@
       <w:color w:val="0F4761" w:themeColor="accent1" w:themeShade="BF"/>
     </w:rPr>
   </w:style>
-  <w:style w:type="paragraph" w:styleId="Kop6">
+  <w:style w:type="paragraph" w:styleId="Heading6">
     <w:name w:val="heading 6"/>
-    <w:basedOn w:val="Standaard"/>
-    <w:next w:val="Standaard"/>
-    <w:link w:val="Kop6Char"/>
+    <w:basedOn w:val="Normal"/>
+    <w:next w:val="Normal"/>
+    <w:link w:val="Heading6Char"/>
     <w:uiPriority w:val="9"/>
     <w:semiHidden/>
     <w:unhideWhenUsed/>
@@ -9097,11 +8514,11 @@
       <w:color w:val="595959" w:themeColor="text1" w:themeTint="A6"/>
     </w:rPr>
   </w:style>
-  <w:style w:type="paragraph" w:styleId="Kop7">
+  <w:style w:type="paragraph" w:styleId="Heading7">
     <w:name w:val="heading 7"/>
-    <w:basedOn w:val="Standaard"/>
-    <w:next w:val="Standaard"/>
-    <w:link w:val="Kop7Char"/>
+    <w:basedOn w:val="Normal"/>
+    <w:next w:val="Normal"/>
+    <w:link w:val="Heading7Char"/>
     <w:uiPriority w:val="9"/>
     <w:semiHidden/>
     <w:unhideWhenUsed/>
@@ -9118,11 +8535,11 @@
       <w:color w:val="595959" w:themeColor="text1" w:themeTint="A6"/>
     </w:rPr>
   </w:style>
-  <w:style w:type="paragraph" w:styleId="Kop8">
+  <w:style w:type="paragraph" w:styleId="Heading8">
     <w:name w:val="heading 8"/>
-    <w:basedOn w:val="Standaard"/>
-    <w:next w:val="Standaard"/>
-    <w:link w:val="Kop8Char"/>
+    <w:basedOn w:val="Normal"/>
+    <w:next w:val="Normal"/>
+    <w:link w:val="Heading8Char"/>
     <w:uiPriority w:val="9"/>
     <w:semiHidden/>
     <w:unhideWhenUsed/>
@@ -9141,11 +8558,11 @@
       <w:color w:val="272727" w:themeColor="text1" w:themeTint="D8"/>
     </w:rPr>
   </w:style>
-  <w:style w:type="paragraph" w:styleId="Kop9">
+  <w:style w:type="paragraph" w:styleId="Heading9">
     <w:name w:val="heading 9"/>
-    <w:basedOn w:val="Standaard"/>
-    <w:next w:val="Standaard"/>
-    <w:link w:val="Kop9Char"/>
+    <w:basedOn w:val="Normal"/>
+    <w:next w:val="Normal"/>
+    <w:link w:val="Heading9Char"/>
     <w:uiPriority w:val="9"/>
     <w:semiHidden/>
     <w:unhideWhenUsed/>
@@ -9162,13 +8579,13 @@
       <w:color w:val="272727" w:themeColor="text1" w:themeTint="D8"/>
     </w:rPr>
   </w:style>
-  <w:style w:type="character" w:default="1" w:styleId="Standaardalinea-lettertype">
+  <w:style w:type="character" w:default="1" w:styleId="DefaultParagraphFont">
     <w:name w:val="Default Paragraph Font"/>
     <w:uiPriority w:val="1"/>
     <w:semiHidden/>
     <w:unhideWhenUsed/>
   </w:style>
-  <w:style w:type="table" w:default="1" w:styleId="Standaardtabel">
+  <w:style w:type="table" w:default="1" w:styleId="TableNormal">
     <w:name w:val="Normal Table"/>
     <w:uiPriority w:val="99"/>
     <w:semiHidden/>
@@ -9183,16 +8600,16 @@
       </w:tblCellMar>
     </w:tblPr>
   </w:style>
-  <w:style w:type="numbering" w:default="1" w:styleId="Geenlijst">
+  <w:style w:type="numbering" w:default="1" w:styleId="NoList">
     <w:name w:val="No List"/>
     <w:uiPriority w:val="99"/>
     <w:semiHidden/>
     <w:unhideWhenUsed/>
   </w:style>
-  <w:style w:type="character" w:customStyle="1" w:styleId="Kop1Char">
-    <w:name w:val="Kop 1 Char"/>
-    <w:basedOn w:val="Standaardalinea-lettertype"/>
-    <w:link w:val="Kop1"/>
+  <w:style w:type="character" w:customStyle="1" w:styleId="Heading1Char">
+    <w:name w:val="Heading 1 Char"/>
+    <w:basedOn w:val="DefaultParagraphFont"/>
+    <w:link w:val="Heading1"/>
     <w:uiPriority w:val="9"/>
     <w:rsid w:val="00EB0F2C"/>
     <w:rPr>
@@ -9202,10 +8619,10 @@
       <w:szCs w:val="40"/>
     </w:rPr>
   </w:style>
-  <w:style w:type="character" w:customStyle="1" w:styleId="Kop2Char">
-    <w:name w:val="Kop 2 Char"/>
-    <w:basedOn w:val="Standaardalinea-lettertype"/>
-    <w:link w:val="Kop2"/>
+  <w:style w:type="character" w:customStyle="1" w:styleId="Heading2Char">
+    <w:name w:val="Heading 2 Char"/>
+    <w:basedOn w:val="DefaultParagraphFont"/>
+    <w:link w:val="Heading2"/>
     <w:uiPriority w:val="9"/>
     <w:semiHidden/>
     <w:rsid w:val="00EB0F2C"/>
@@ -9216,10 +8633,10 @@
       <w:szCs w:val="32"/>
     </w:rPr>
   </w:style>
-  <w:style w:type="character" w:customStyle="1" w:styleId="Kop3Char">
-    <w:name w:val="Kop 3 Char"/>
-    <w:basedOn w:val="Standaardalinea-lettertype"/>
-    <w:link w:val="Kop3"/>
+  <w:style w:type="character" w:customStyle="1" w:styleId="Heading3Char">
+    <w:name w:val="Heading 3 Char"/>
+    <w:basedOn w:val="DefaultParagraphFont"/>
+    <w:link w:val="Heading3"/>
     <w:uiPriority w:val="9"/>
     <w:semiHidden/>
     <w:rsid w:val="00EB0F2C"/>
@@ -9230,10 +8647,10 @@
       <w:szCs w:val="28"/>
     </w:rPr>
   </w:style>
-  <w:style w:type="character" w:customStyle="1" w:styleId="Kop4Char">
-    <w:name w:val="Kop 4 Char"/>
-    <w:basedOn w:val="Standaardalinea-lettertype"/>
-    <w:link w:val="Kop4"/>
+  <w:style w:type="character" w:customStyle="1" w:styleId="Heading4Char">
+    <w:name w:val="Heading 4 Char"/>
+    <w:basedOn w:val="DefaultParagraphFont"/>
+    <w:link w:val="Heading4"/>
     <w:uiPriority w:val="9"/>
     <w:semiHidden/>
     <w:rsid w:val="00EB0F2C"/>
@@ -9244,10 +8661,10 @@
       <w:color w:val="0F4761" w:themeColor="accent1" w:themeShade="BF"/>
     </w:rPr>
   </w:style>
-  <w:style w:type="character" w:customStyle="1" w:styleId="Kop5Char">
-    <w:name w:val="Kop 5 Char"/>
-    <w:basedOn w:val="Standaardalinea-lettertype"/>
-    <w:link w:val="Kop5"/>
+  <w:style w:type="character" w:customStyle="1" w:styleId="Heading5Char">
+    <w:name w:val="Heading 5 Char"/>
+    <w:basedOn w:val="DefaultParagraphFont"/>
+    <w:link w:val="Heading5"/>
     <w:uiPriority w:val="9"/>
     <w:semiHidden/>
     <w:rsid w:val="00EB0F2C"/>
@@ -9256,10 +8673,10 @@
       <w:color w:val="0F4761" w:themeColor="accent1" w:themeShade="BF"/>
     </w:rPr>
   </w:style>
-  <w:style w:type="character" w:customStyle="1" w:styleId="Kop6Char">
-    <w:name w:val="Kop 6 Char"/>
-    <w:basedOn w:val="Standaardalinea-lettertype"/>
-    <w:link w:val="Kop6"/>
+  <w:style w:type="character" w:customStyle="1" w:styleId="Heading6Char">
+    <w:name w:val="Heading 6 Char"/>
+    <w:basedOn w:val="DefaultParagraphFont"/>
+    <w:link w:val="Heading6"/>
     <w:uiPriority w:val="9"/>
     <w:semiHidden/>
     <w:rsid w:val="00EB0F2C"/>
@@ -9270,10 +8687,10 @@
       <w:color w:val="595959" w:themeColor="text1" w:themeTint="A6"/>
     </w:rPr>
   </w:style>
-  <w:style w:type="character" w:customStyle="1" w:styleId="Kop7Char">
-    <w:name w:val="Kop 7 Char"/>
-    <w:basedOn w:val="Standaardalinea-lettertype"/>
-    <w:link w:val="Kop7"/>
+  <w:style w:type="character" w:customStyle="1" w:styleId="Heading7Char">
+    <w:name w:val="Heading 7 Char"/>
+    <w:basedOn w:val="DefaultParagraphFont"/>
+    <w:link w:val="Heading7"/>
     <w:uiPriority w:val="9"/>
     <w:semiHidden/>
     <w:rsid w:val="00EB0F2C"/>
@@ -9282,10 +8699,10 @@
       <w:color w:val="595959" w:themeColor="text1" w:themeTint="A6"/>
     </w:rPr>
   </w:style>
-  <w:style w:type="character" w:customStyle="1" w:styleId="Kop8Char">
-    <w:name w:val="Kop 8 Char"/>
-    <w:basedOn w:val="Standaardalinea-lettertype"/>
-    <w:link w:val="Kop8"/>
+  <w:style w:type="character" w:customStyle="1" w:styleId="Heading8Char">
+    <w:name w:val="Heading 8 Char"/>
+    <w:basedOn w:val="DefaultParagraphFont"/>
+    <w:link w:val="Heading8"/>
     <w:uiPriority w:val="9"/>
     <w:semiHidden/>
     <w:rsid w:val="00EB0F2C"/>
@@ -9296,10 +8713,10 @@
       <w:color w:val="272727" w:themeColor="text1" w:themeTint="D8"/>
     </w:rPr>
   </w:style>
-  <w:style w:type="character" w:customStyle="1" w:styleId="Kop9Char">
-    <w:name w:val="Kop 9 Char"/>
-    <w:basedOn w:val="Standaardalinea-lettertype"/>
-    <w:link w:val="Kop9"/>
+  <w:style w:type="character" w:customStyle="1" w:styleId="Heading9Char">
+    <w:name w:val="Heading 9 Char"/>
+    <w:basedOn w:val="DefaultParagraphFont"/>
+    <w:link w:val="Heading9"/>
     <w:uiPriority w:val="9"/>
     <w:semiHidden/>
     <w:rsid w:val="00EB0F2C"/>
@@ -9308,11 +8725,11 @@
       <w:color w:val="272727" w:themeColor="text1" w:themeTint="D8"/>
     </w:rPr>
   </w:style>
-  <w:style w:type="paragraph" w:styleId="Titel">
+  <w:style w:type="paragraph" w:styleId="Title">
     <w:name w:val="Title"/>
-    <w:basedOn w:val="Standaard"/>
-    <w:next w:val="Standaard"/>
-    <w:link w:val="TitelChar"/>
+    <w:basedOn w:val="Normal"/>
+    <w:next w:val="Normal"/>
+    <w:link w:val="TitleChar"/>
     <w:uiPriority w:val="10"/>
     <w:qFormat/>
     <w:rsid w:val="00EB0F2C"/>
@@ -9328,10 +8745,10 @@
       <w:szCs w:val="56"/>
     </w:rPr>
   </w:style>
-  <w:style w:type="character" w:customStyle="1" w:styleId="TitelChar">
-    <w:name w:val="Titel Char"/>
-    <w:basedOn w:val="Standaardalinea-lettertype"/>
-    <w:link w:val="Titel"/>
+  <w:style w:type="character" w:customStyle="1" w:styleId="TitleChar">
+    <w:name w:val="Title Char"/>
+    <w:basedOn w:val="DefaultParagraphFont"/>
+    <w:link w:val="Title"/>
     <w:uiPriority w:val="10"/>
     <w:rsid w:val="00EB0F2C"/>
     <w:rPr>
@@ -9342,11 +8759,11 @@
       <w:szCs w:val="56"/>
     </w:rPr>
   </w:style>
-  <w:style w:type="paragraph" w:styleId="Ondertitel">
+  <w:style w:type="paragraph" w:styleId="Subtitle">
     <w:name w:val="Subtitle"/>
-    <w:basedOn w:val="Standaard"/>
-    <w:next w:val="Standaard"/>
-    <w:link w:val="OndertitelChar"/>
+    <w:basedOn w:val="Normal"/>
+    <w:next w:val="Normal"/>
+    <w:link w:val="SubtitleChar"/>
     <w:uiPriority w:val="11"/>
     <w:qFormat/>
     <w:rsid w:val="00EB0F2C"/>
@@ -9363,10 +8780,10 @@
       <w:szCs w:val="28"/>
     </w:rPr>
   </w:style>
-  <w:style w:type="character" w:customStyle="1" w:styleId="OndertitelChar">
-    <w:name w:val="Ondertitel Char"/>
-    <w:basedOn w:val="Standaardalinea-lettertype"/>
-    <w:link w:val="Ondertitel"/>
+  <w:style w:type="character" w:customStyle="1" w:styleId="SubtitleChar">
+    <w:name w:val="Subtitle Char"/>
+    <w:basedOn w:val="DefaultParagraphFont"/>
+    <w:link w:val="Subtitle"/>
     <w:uiPriority w:val="11"/>
     <w:rsid w:val="00EB0F2C"/>
     <w:rPr>
@@ -9377,11 +8794,11 @@
       <w:szCs w:val="28"/>
     </w:rPr>
   </w:style>
-  <w:style w:type="paragraph" w:styleId="Citaat">
+  <w:style w:type="paragraph" w:styleId="Quote">
     <w:name w:val="Quote"/>
-    <w:basedOn w:val="Standaard"/>
-    <w:next w:val="Standaard"/>
-    <w:link w:val="CitaatChar"/>
+    <w:basedOn w:val="Normal"/>
+    <w:next w:val="Normal"/>
+    <w:link w:val="QuoteChar"/>
     <w:uiPriority w:val="29"/>
     <w:qFormat/>
     <w:rsid w:val="00EB0F2C"/>
@@ -9395,10 +8812,10 @@
       <w:color w:val="404040" w:themeColor="text1" w:themeTint="BF"/>
     </w:rPr>
   </w:style>
-  <w:style w:type="character" w:customStyle="1" w:styleId="CitaatChar">
-    <w:name w:val="Citaat Char"/>
-    <w:basedOn w:val="Standaardalinea-lettertype"/>
-    <w:link w:val="Citaat"/>
+  <w:style w:type="character" w:customStyle="1" w:styleId="QuoteChar">
+    <w:name w:val="Quote Char"/>
+    <w:basedOn w:val="DefaultParagraphFont"/>
+    <w:link w:val="Quote"/>
     <w:uiPriority w:val="29"/>
     <w:rsid w:val="00EB0F2C"/>
     <w:rPr>
@@ -9407,9 +8824,9 @@
       <w:color w:val="404040" w:themeColor="text1" w:themeTint="BF"/>
     </w:rPr>
   </w:style>
-  <w:style w:type="paragraph" w:styleId="Lijstalinea">
+  <w:style w:type="paragraph" w:styleId="ListParagraph">
     <w:name w:val="List Paragraph"/>
-    <w:basedOn w:val="Standaard"/>
+    <w:basedOn w:val="Normal"/>
     <w:uiPriority w:val="34"/>
     <w:qFormat/>
     <w:rsid w:val="00EB0F2C"/>
@@ -9418,9 +8835,9 @@
       <w:contextualSpacing/>
     </w:pPr>
   </w:style>
-  <w:style w:type="character" w:styleId="Intensievebenadrukking">
+  <w:style w:type="character" w:styleId="IntenseEmphasis">
     <w:name w:val="Intense Emphasis"/>
-    <w:basedOn w:val="Standaardalinea-lettertype"/>
+    <w:basedOn w:val="DefaultParagraphFont"/>
     <w:uiPriority w:val="21"/>
     <w:qFormat/>
     <w:rsid w:val="00EB0F2C"/>
@@ -9430,11 +8847,11 @@
       <w:color w:val="0F4761" w:themeColor="accent1" w:themeShade="BF"/>
     </w:rPr>
   </w:style>
-  <w:style w:type="paragraph" w:styleId="Duidelijkcitaat">
+  <w:style w:type="paragraph" w:styleId="IntenseQuote">
     <w:name w:val="Intense Quote"/>
-    <w:basedOn w:val="Standaard"/>
-    <w:next w:val="Standaard"/>
-    <w:link w:val="DuidelijkcitaatChar"/>
+    <w:basedOn w:val="Normal"/>
+    <w:next w:val="Normal"/>
+    <w:link w:val="IntenseQuoteChar"/>
     <w:uiPriority w:val="30"/>
     <w:qFormat/>
     <w:rsid w:val="00EB0F2C"/>
@@ -9453,10 +8870,10 @@
       <w:color w:val="0F4761" w:themeColor="accent1" w:themeShade="BF"/>
     </w:rPr>
   </w:style>
-  <w:style w:type="character" w:customStyle="1" w:styleId="DuidelijkcitaatChar">
-    <w:name w:val="Duidelijk citaat Char"/>
-    <w:basedOn w:val="Standaardalinea-lettertype"/>
-    <w:link w:val="Duidelijkcitaat"/>
+  <w:style w:type="character" w:customStyle="1" w:styleId="IntenseQuoteChar">
+    <w:name w:val="Intense Quote Char"/>
+    <w:basedOn w:val="DefaultParagraphFont"/>
+    <w:link w:val="IntenseQuote"/>
     <w:uiPriority w:val="30"/>
     <w:rsid w:val="00EB0F2C"/>
     <w:rPr>
@@ -9465,9 +8882,9 @@
       <w:color w:val="0F4761" w:themeColor="accent1" w:themeShade="BF"/>
     </w:rPr>
   </w:style>
-  <w:style w:type="character" w:styleId="Intensieveverwijzing">
+  <w:style w:type="character" w:styleId="IntenseReference">
     <w:name w:val="Intense Reference"/>
-    <w:basedOn w:val="Standaardalinea-lettertype"/>
+    <w:basedOn w:val="DefaultParagraphFont"/>
     <w:uiPriority w:val="32"/>
     <w:qFormat/>
     <w:rsid w:val="00EB0F2C"/>
@@ -9479,10 +8896,10 @@
       <w:spacing w:val="5"/>
     </w:rPr>
   </w:style>
-  <w:style w:type="paragraph" w:styleId="Koptekst">
+  <w:style w:type="paragraph" w:styleId="Header">
     <w:name w:val="header"/>
-    <w:basedOn w:val="Standaard"/>
-    <w:link w:val="KoptekstChar"/>
+    <w:basedOn w:val="Normal"/>
+    <w:link w:val="HeaderChar"/>
     <w:uiPriority w:val="99"/>
     <w:unhideWhenUsed/>
     <w:rsid w:val="00EB196C"/>
@@ -9494,10 +8911,10 @@
       <w:spacing w:after="0" w:line="240" w:lineRule="auto"/>
     </w:pPr>
   </w:style>
-  <w:style w:type="character" w:customStyle="1" w:styleId="KoptekstChar">
-    <w:name w:val="Koptekst Char"/>
-    <w:basedOn w:val="Standaardalinea-lettertype"/>
-    <w:link w:val="Koptekst"/>
+  <w:style w:type="character" w:customStyle="1" w:styleId="HeaderChar">
+    <w:name w:val="Header Char"/>
+    <w:basedOn w:val="DefaultParagraphFont"/>
+    <w:link w:val="Header"/>
     <w:uiPriority w:val="99"/>
     <w:rsid w:val="00EB196C"/>
     <w:rPr>
@@ -9507,10 +8924,10 @@
       <w14:ligatures w14:val="none"/>
     </w:rPr>
   </w:style>
-  <w:style w:type="paragraph" w:styleId="Kopvaninhoudsopgave">
+  <w:style w:type="paragraph" w:styleId="TOCHeading">
     <w:name w:val="TOC Heading"/>
-    <w:basedOn w:val="Kop1"/>
-    <w:next w:val="Standaard"/>
+    <w:basedOn w:val="Heading1"/>
+    <w:next w:val="Normal"/>
     <w:uiPriority w:val="39"/>
     <w:unhideWhenUsed/>
     <w:qFormat/>
@@ -9527,10 +8944,10 @@
       <w:lang w:eastAsia="nl-NL"/>
     </w:rPr>
   </w:style>
-  <w:style w:type="paragraph" w:styleId="Inhopg1">
+  <w:style w:type="paragraph" w:styleId="TOC1">
     <w:name w:val="toc 1"/>
-    <w:basedOn w:val="Standaard"/>
-    <w:next w:val="Standaard"/>
+    <w:basedOn w:val="Normal"/>
+    <w:next w:val="Normal"/>
     <w:autoRedefine/>
     <w:uiPriority w:val="39"/>
     <w:unhideWhenUsed/>
@@ -9541,7 +8958,7 @@
   </w:style>
   <w:style w:type="character" w:styleId="Hyperlink">
     <w:name w:val="Hyperlink"/>
-    <w:basedOn w:val="Standaardalinea-lettertype"/>
+    <w:basedOn w:val="DefaultParagraphFont"/>
     <w:uiPriority w:val="99"/>
     <w:unhideWhenUsed/>
     <w:rsid w:val="00EB196C"/>

</xml_diff>